<commit_message>
updates to clarify/fix links/typos
</commit_message>
<xml_diff>
--- a/CampaignManagement/Resources/Instructions/Powershell Instructions.docx
+++ b/CampaignManagement/Resources/Instructions/Powershell Instructions.docx
@@ -155,7 +155,13 @@
     </w:p>
     <w:p>
       <w:r>
-        <w:t xml:space="preserve">For the purposes of a quick demo, we can to use a small dataset. To create a smaller dataset follow the steps in </w:t>
+        <w:t>For the pur</w:t>
+      </w:r>
+      <w:r>
+        <w:t>poses of a quick demo, we can</w:t>
+      </w:r>
+      <w:r>
+        <w:t xml:space="preserve"> use a small dataset. To create a smaller dataset follow the steps in </w:t>
       </w:r>
       <w:hyperlink r:id="rId8" w:history="1">
         <w:r>
@@ -165,6 +171,13 @@
           </w:rPr>
           <w:t>Data Setup</w:t>
         </w:r>
+        <w:r>
+          <w:rPr>
+            <w:rStyle w:val="Hyperlink"/>
+            <w:b/>
+          </w:rPr>
+          <w:t>.docx</w:t>
+        </w:r>
       </w:hyperlink>
       <w:r>
         <w:t>.</w:t>
@@ -172,31 +185,17 @@
     </w:p>
     <w:p>
       <w:r>
-        <w:t xml:space="preserve">Note in the section all </w:t>
-      </w:r>
-      <w:r>
-        <w:rPr>
-          <w:rFonts w:ascii="Calibri" w:eastAsia="Calibri" w:hAnsi="Calibri" w:cs="Calibri"/>
-          <w:i/>
-          <w:iCs/>
-          <w:color w:val="2E74B5" w:themeColor="accent1" w:themeShade="BF"/>
-        </w:rPr>
-        <w:t>instructions</w:t>
-      </w:r>
-      <w:r>
-        <w:t xml:space="preserve"> are shown in blue italics.  Talking points are shown in black normal text. </w:t>
-      </w:r>
-    </w:p>
-    <w:p>
-      <w:r>
-        <w:t xml:space="preserve">Make sure you have set up your SQL Server and ODBC connection between SQL and PowerBI by following the instructions in the </w:t>
+        <w:t>Make sure you have set up your SQL Server and ODBC connection between SQL and PowerBI by fo</w:t>
+      </w:r>
+      <w:r>
+        <w:t xml:space="preserve">llowing the instructions in </w:t>
       </w:r>
       <w:hyperlink r:id="rId9" w:history="1">
         <w:r>
           <w:rPr>
             <w:rStyle w:val="Hyperlink"/>
           </w:rPr>
-          <w:t>Solution How-To Guide</w:t>
+          <w:t>START HERE.docx</w:t>
         </w:r>
       </w:hyperlink>
       <w:r>
@@ -214,24 +213,8 @@
     </w:p>
     <w:p>
       <w:r>
-        <w:t>Running these PowerShell scripts performs the automated version of the solution – dataset creation</w:t>
-      </w:r>
-      <w:r>
-        <w:t xml:space="preserve">, modeling, </w:t>
-      </w:r>
-      <w:r>
-        <w:t xml:space="preserve">and </w:t>
-      </w:r>
-      <w:r>
-        <w:t xml:space="preserve">scoring </w:t>
-      </w:r>
-      <w:r>
-        <w:t>as</w:t>
-      </w:r>
-      <w:r>
-        <w:t xml:space="preserve"> </w:t>
-      </w:r>
-      <w:bookmarkStart w:id="0" w:name="_GoBack"/>
+        <w:t xml:space="preserve">Running these PowerShell scripts performs the automated version of the solution – dataset creation, modeling, and scoring as </w:t>
+      </w:r>
       <w:r>
         <w:t>described in the</w:t>
       </w:r>
@@ -246,7 +229,6 @@
       <w:r>
         <w:t xml:space="preserve"> on GitHub.</w:t>
       </w:r>
-      <w:bookmarkEnd w:id="0"/>
     </w:p>
     <w:p>
       <w:pPr>
@@ -376,6 +358,82 @@
     </w:p>
     <w:p>
       <w:pPr>
+        <w:pStyle w:val="ListParagraph"/>
+        <w:spacing w:after="0" w:line="240" w:lineRule="auto"/>
+        <w:rPr>
+          <w:rFonts w:ascii="Calibri" w:hAnsi="Calibri"/>
+          <w:i/>
+          <w:color w:val="2E74B5" w:themeColor="accent1" w:themeShade="BF"/>
+        </w:rPr>
+      </w:pPr>
+      <w:r>
+        <w:rPr>
+          <w:rFonts w:ascii="Calibri" w:hAnsi="Calibri"/>
+          <w:i/>
+          <w:color w:val="2E74B5" w:themeColor="accent1" w:themeShade="BF"/>
+        </w:rPr>
+        <w:t>In the Powershell ISE command window, type the following command:</w:t>
+      </w:r>
+    </w:p>
+    <w:p>
+      <w:pPr>
+        <w:pStyle w:val="ListParagraph"/>
+        <w:spacing w:after="0" w:line="240" w:lineRule="auto"/>
+        <w:rPr>
+          <w:rFonts w:ascii="Calibri" w:hAnsi="Calibri"/>
+          <w:i/>
+          <w:color w:val="2E74B5" w:themeColor="accent1" w:themeShade="BF"/>
+        </w:rPr>
+      </w:pPr>
+    </w:p>
+    <w:p>
+      <w:pPr>
+        <w:pStyle w:val="ListParagraph"/>
+        <w:spacing w:after="0" w:line="240" w:lineRule="auto"/>
+        <w:rPr>
+          <w:color w:val="000000"/>
+          <w:lang w:val="en"/>
+        </w:rPr>
+      </w:pPr>
+      <w:r>
+        <w:rPr>
+          <w:color w:val="000000"/>
+          <w:lang w:val="en"/>
+        </w:rPr>
+        <w:t>Set-ExecutionPolicy Unrestricted -Scope Process</w:t>
+      </w:r>
+    </w:p>
+    <w:p>
+      <w:pPr>
+        <w:pStyle w:val="ListParagraph"/>
+        <w:spacing w:after="0" w:line="240" w:lineRule="auto"/>
+        <w:rPr>
+          <w:color w:val="000000"/>
+          <w:lang w:val="en"/>
+        </w:rPr>
+      </w:pPr>
+    </w:p>
+    <w:p>
+      <w:pPr>
+        <w:pStyle w:val="ListParagraph"/>
+        <w:spacing w:after="0" w:line="240" w:lineRule="auto"/>
+        <w:rPr>
+          <w:rFonts w:ascii="Calibri" w:hAnsi="Calibri"/>
+          <w:i/>
+          <w:color w:val="2E74B5" w:themeColor="accent1" w:themeShade="BF"/>
+        </w:rPr>
+      </w:pPr>
+      <w:r>
+        <w:rPr>
+          <w:rFonts w:ascii="Calibri" w:hAnsi="Calibri"/>
+          <w:i/>
+          <w:color w:val="2E74B5" w:themeColor="accent1" w:themeShade="BF"/>
+        </w:rPr>
+        <w:t>Answer “Y” to the prompt to allow the following scripts to execute.</w:t>
+      </w:r>
+    </w:p>
+    <w:p>
+      <w:pPr>
         <w:pStyle w:val="Heading1"/>
         <w:rPr>
           <w:rFonts w:eastAsia="Calibri"/>
@@ -385,7 +443,6 @@
         <w:rPr>
           <w:rFonts w:eastAsia="Calibri"/>
         </w:rPr>
-        <w:lastRenderedPageBreak/>
         <w:t>Analytical Dataset Creation</w:t>
       </w:r>
     </w:p>
@@ -609,7 +666,16 @@
           <w:iCs/>
           <w:color w:val="2E74B5" w:themeColor="accent1" w:themeShade="BF"/>
         </w:rPr>
-        <w:t>Enter ‘master’</w:t>
+        <w:t>Enter ‘</w:t>
+      </w:r>
+      <w:r>
+        <w:rPr>
+          <w:rFonts w:ascii="Calibri" w:eastAsia="Calibri" w:hAnsi="Calibri" w:cs="Calibri"/>
+          <w:i/>
+          <w:iCs/>
+          <w:color w:val="2E74B5" w:themeColor="accent1" w:themeShade="BF"/>
+        </w:rPr>
+        <w:t>CampaignManagement’</w:t>
       </w:r>
     </w:p>
     <w:p>
@@ -796,38 +862,44 @@
       <w:pPr>
         <w:pStyle w:val="ListParagraph"/>
         <w:rPr>
-          <w:rFonts w:ascii="Calibri" w:hAnsi="Calibri"/>
-          <w:color w:val="000000" w:themeColor="text1"/>
-        </w:rPr>
-      </w:pPr>
-      <w:r>
-        <w:rPr>
-          <w:rFonts w:ascii="Calibri" w:eastAsia="Calibri" w:hAnsi="Calibri" w:cs="Calibri"/>
-          <w:color w:val="000000" w:themeColor="text1"/>
-        </w:rPr>
-        <w:t>You can see that the Input dataset simulation has started. This process might take a few minutes. Once the Analytical Dataset is created, move on to the next step</w:t>
-      </w:r>
-    </w:p>
-    <w:p>
-      <w:pPr>
-        <w:pStyle w:val="ListParagraph"/>
-        <w:rPr>
-          <w:rFonts w:ascii="Calibri" w:hAnsi="Calibri"/>
-          <w:color w:val="000000" w:themeColor="text1"/>
-        </w:rPr>
-      </w:pPr>
-      <w:r>
-        <w:rPr>
-          <w:rFonts w:ascii="Calibri" w:hAnsi="Calibri"/>
+          <w:rFonts w:ascii="Calibri" w:eastAsia="Calibri" w:hAnsi="Calibri" w:cs="Calibri"/>
+          <w:color w:val="000000" w:themeColor="text1"/>
+        </w:rPr>
+      </w:pPr>
+      <w:r>
+        <w:rPr>
+          <w:rFonts w:ascii="Calibri" w:eastAsia="Calibri" w:hAnsi="Calibri" w:cs="Calibri"/>
+          <w:color w:val="000000" w:themeColor="text1"/>
+        </w:rPr>
+        <w:t xml:space="preserve">You can see that the Input dataset simulation has started. This process might take a few minutes. </w:t>
+      </w:r>
+    </w:p>
+    <w:p>
+      <w:pPr>
+        <w:pStyle w:val="ListParagraph"/>
+        <w:rPr>
+          <w:rFonts w:ascii="Calibri" w:eastAsia="Calibri" w:hAnsi="Calibri" w:cs="Calibri"/>
+          <w:color w:val="000000" w:themeColor="text1"/>
+        </w:rPr>
+      </w:pPr>
+    </w:p>
+    <w:p>
+      <w:pPr>
+        <w:pStyle w:val="ListParagraph"/>
+        <w:rPr>
+          <w:rFonts w:ascii="Calibri" w:hAnsi="Calibri"/>
+          <w:color w:val="000000" w:themeColor="text1"/>
+        </w:rPr>
+      </w:pPr>
+      <w:r>
+        <w:rPr>
           <w:noProof/>
-          <w:color w:val="000000" w:themeColor="text1"/>
-        </w:rPr>
-        <w:lastRenderedPageBreak/>
+        </w:rPr>
         <w:drawing>
-          <wp:inline distT="0" distB="0" distL="0" distR="0" wp14:anchorId="47EE2FF3" wp14:editId="17B257F2">
-            <wp:extent cx="5943600" cy="4092720"/>
-            <wp:effectExtent l="0" t="0" r="0" b="3175"/>
-            <wp:docPr id="46" name="Picture 46" descr="C:\Users\v-bakesa\Downloads\Revised Documentation Files &amp; Deck\screenshots\PS_2.PNG"/>
+          <wp:inline distT="0" distB="0" distL="0" distR="0" wp14:anchorId="297194BA" wp14:editId="665D3EAF">
+            <wp:extent cx="6108175" cy="4464050"/>
+            <wp:effectExtent l="0" t="0" r="6985" b="0"/>
+            <wp:docPr id="4" name="Picture 4"/>
             <wp:cNvGraphicFramePr>
               <a:graphicFrameLocks xmlns:a="http://schemas.openxmlformats.org/drawingml/2006/main" noChangeAspect="1"/>
             </wp:cNvGraphicFramePr>
@@ -835,36 +907,23 @@
               <a:graphicData uri="http://schemas.openxmlformats.org/drawingml/2006/picture">
                 <pic:pic xmlns:pic="http://schemas.openxmlformats.org/drawingml/2006/picture">
                   <pic:nvPicPr>
-                    <pic:cNvPr id="0" name="Picture 18" descr="C:\Users\v-bakesa\Downloads\Revised Documentation Files &amp; Deck\screenshots\PS_2.PNG"/>
-                    <pic:cNvPicPr>
-                      <a:picLocks noChangeAspect="1" noChangeArrowheads="1"/>
-                    </pic:cNvPicPr>
+                    <pic:cNvPr id="1" name=""/>
+                    <pic:cNvPicPr/>
                   </pic:nvPicPr>
                   <pic:blipFill>
-                    <a:blip r:embed="rId12">
-                      <a:extLst>
-                        <a:ext uri="{28A0092B-C50C-407E-A947-70E740481C1C}">
-                          <a14:useLocalDpi xmlns:a14="http://schemas.microsoft.com/office/drawing/2010/main" val="0"/>
-                        </a:ext>
-                      </a:extLst>
-                    </a:blip>
-                    <a:srcRect/>
+                    <a:blip r:embed="rId12"/>
                     <a:stretch>
                       <a:fillRect/>
                     </a:stretch>
                   </pic:blipFill>
-                  <pic:spPr bwMode="auto">
+                  <pic:spPr>
                     <a:xfrm>
                       <a:off x="0" y="0"/>
-                      <a:ext cx="5943600" cy="4092720"/>
+                      <a:ext cx="6108753" cy="4464472"/>
                     </a:xfrm>
                     <a:prstGeom prst="rect">
                       <a:avLst/>
                     </a:prstGeom>
-                    <a:noFill/>
-                    <a:ln>
-                      <a:noFill/>
-                    </a:ln>
                   </pic:spPr>
                 </pic:pic>
               </a:graphicData>
@@ -877,6 +936,139 @@
       <w:pPr>
         <w:pStyle w:val="ListParagraph"/>
         <w:rPr>
+          <w:rFonts w:ascii="Calibri" w:eastAsia="Calibri" w:hAnsi="Calibri" w:cs="Calibri"/>
+          <w:color w:val="000000" w:themeColor="text1"/>
+        </w:rPr>
+      </w:pPr>
+      <w:r>
+        <w:rPr>
+          <w:rFonts w:ascii="Calibri" w:eastAsia="Calibri" w:hAnsi="Calibri" w:cs="Calibri"/>
+          <w:color w:val="000000" w:themeColor="text1"/>
+        </w:rPr>
+        <w:t xml:space="preserve">Once complete, you may also view the tables that were created in </w:t>
+      </w:r>
+      <w:r>
+        <w:rPr>
+          <w:rFonts w:ascii="Calibri" w:eastAsia="Calibri" w:hAnsi="Calibri" w:cs="Calibri"/>
+          <w:color w:val="000000" w:themeColor="text1"/>
+        </w:rPr>
+        <w:t xml:space="preserve">SQL Server. </w:t>
+      </w:r>
+    </w:p>
+    <w:p>
+      <w:pPr>
+        <w:pStyle w:val="ListParagraph"/>
+        <w:rPr>
+          <w:rFonts w:ascii="Calibri" w:eastAsia="Calibri" w:hAnsi="Calibri" w:cs="Calibri"/>
+          <w:i/>
+          <w:iCs/>
+          <w:color w:val="2E74B5" w:themeColor="accent1" w:themeShade="BF"/>
+        </w:rPr>
+      </w:pPr>
+      <w:r>
+        <w:rPr>
+          <w:rFonts w:ascii="Calibri" w:eastAsia="Calibri" w:hAnsi="Calibri" w:cs="Calibri"/>
+          <w:color w:val="000000" w:themeColor="text1"/>
+        </w:rPr>
+        <w:t xml:space="preserve"> </w:t>
+      </w:r>
+      <w:r>
+        <w:rPr>
+          <w:rFonts w:ascii="Calibri" w:eastAsia="Calibri" w:hAnsi="Calibri" w:cs="Calibri"/>
+          <w:i/>
+          <w:iCs/>
+          <w:color w:val="2E74B5" w:themeColor="accent1" w:themeShade="BF"/>
+        </w:rPr>
+        <w:t>Switch to SSMS and select the CampaignManagement database, right click and select “Refresh”.  Then open the Tables section to view the tables in the Analytical Dataset which were just created:</w:t>
+      </w:r>
+    </w:p>
+    <w:p>
+      <w:pPr>
+        <w:pStyle w:val="ListParagraph"/>
+        <w:rPr>
+          <w:rFonts w:ascii="Calibri" w:eastAsia="Calibri" w:hAnsi="Calibri" w:cs="Calibri"/>
+          <w:color w:val="000000" w:themeColor="text1"/>
+        </w:rPr>
+      </w:pPr>
+      <w:r>
+        <w:rPr>
+          <w:noProof/>
+        </w:rPr>
+        <w:drawing>
+          <wp:inline distT="0" distB="0" distL="0" distR="0" wp14:anchorId="42C91A3C" wp14:editId="45188895">
+            <wp:extent cx="2746915" cy="2990850"/>
+            <wp:effectExtent l="0" t="0" r="0" b="0"/>
+            <wp:docPr id="3" name="Picture 3"/>
+            <wp:cNvGraphicFramePr>
+              <a:graphicFrameLocks xmlns:a="http://schemas.openxmlformats.org/drawingml/2006/main" noChangeAspect="1"/>
+            </wp:cNvGraphicFramePr>
+            <a:graphic xmlns:a="http://schemas.openxmlformats.org/drawingml/2006/main">
+              <a:graphicData uri="http://schemas.openxmlformats.org/drawingml/2006/picture">
+                <pic:pic xmlns:pic="http://schemas.openxmlformats.org/drawingml/2006/picture">
+                  <pic:nvPicPr>
+                    <pic:cNvPr id="1" name=""/>
+                    <pic:cNvPicPr/>
+                  </pic:nvPicPr>
+                  <pic:blipFill>
+                    <a:blip r:embed="rId13"/>
+                    <a:stretch>
+                      <a:fillRect/>
+                    </a:stretch>
+                  </pic:blipFill>
+                  <pic:spPr>
+                    <a:xfrm>
+                      <a:off x="0" y="0"/>
+                      <a:ext cx="2751481" cy="2995821"/>
+                    </a:xfrm>
+                    <a:prstGeom prst="rect">
+                      <a:avLst/>
+                    </a:prstGeom>
+                  </pic:spPr>
+                </pic:pic>
+              </a:graphicData>
+            </a:graphic>
+          </wp:inline>
+        </w:drawing>
+      </w:r>
+    </w:p>
+    <w:p>
+      <w:pPr>
+        <w:pStyle w:val="ListParagraph"/>
+        <w:rPr>
+          <w:rFonts w:ascii="Calibri" w:eastAsia="Calibri" w:hAnsi="Calibri" w:cs="Calibri"/>
+          <w:color w:val="000000" w:themeColor="text1"/>
+        </w:rPr>
+      </w:pPr>
+    </w:p>
+    <w:p>
+      <w:pPr>
+        <w:pStyle w:val="ListParagraph"/>
+        <w:rPr>
+          <w:rFonts w:ascii="Calibri" w:hAnsi="Calibri"/>
+          <w:color w:val="000000" w:themeColor="text1"/>
+        </w:rPr>
+      </w:pPr>
+      <w:r>
+        <w:rPr>
+          <w:rFonts w:ascii="Calibri" w:eastAsia="Calibri" w:hAnsi="Calibri" w:cs="Calibri"/>
+          <w:color w:val="000000" w:themeColor="text1"/>
+        </w:rPr>
+        <w:t>Once the Analytical Dataset is created, move on to the next step</w:t>
+      </w:r>
+    </w:p>
+    <w:p>
+      <w:pPr>
+        <w:pStyle w:val="ListParagraph"/>
+        <w:rPr>
+          <w:rFonts w:ascii="Calibri" w:hAnsi="Calibri"/>
+          <w:color w:val="000000" w:themeColor="text1"/>
+        </w:rPr>
+      </w:pPr>
+    </w:p>
+    <w:p>
+      <w:pPr>
+        <w:pStyle w:val="ListParagraph"/>
+        <w:rPr>
           <w:rFonts w:ascii="Calibri" w:hAnsi="Calibri"/>
           <w:color w:val="000000" w:themeColor="text1"/>
         </w:rPr>
@@ -905,27 +1097,7 @@
           <w:szCs w:val="21"/>
           <w:lang w:val="en"/>
         </w:rPr>
-        <w:t>Next, t</w:t>
-      </w:r>
-      <w:r>
-        <w:rPr>
-          <w:rFonts w:ascii="Segoe UI" w:hAnsi="Segoe UI" w:cs="Segoe UI"/>
-          <w:color w:val="333333"/>
-          <w:sz w:val="21"/>
-          <w:szCs w:val="21"/>
-          <w:lang w:val="en"/>
-        </w:rPr>
-        <w:t>wo models are trained and tested</w:t>
-      </w:r>
-      <w:r>
-        <w:rPr>
-          <w:rFonts w:ascii="Segoe UI" w:hAnsi="Segoe UI" w:cs="Segoe UI"/>
-          <w:color w:val="333333"/>
-          <w:sz w:val="21"/>
-          <w:szCs w:val="21"/>
-          <w:lang w:val="en"/>
-        </w:rPr>
-        <w:t>.</w:t>
+        <w:t>Next, two models are trained and tested.</w:t>
       </w:r>
     </w:p>
     <w:p>
@@ -1113,7 +1285,16 @@
           <w:iCs/>
           <w:color w:val="2E74B5" w:themeColor="accent1" w:themeShade="BF"/>
         </w:rPr>
-        <w:t>Enter ‘master’</w:t>
+        <w:t>Enter ‘</w:t>
+      </w:r>
+      <w:r>
+        <w:rPr>
+          <w:rFonts w:ascii="Calibri" w:eastAsia="Calibri" w:hAnsi="Calibri" w:cs="Calibri"/>
+          <w:i/>
+          <w:iCs/>
+          <w:color w:val="2E74B5" w:themeColor="accent1" w:themeShade="BF"/>
+        </w:rPr>
+        <w:t>CampaignManagement’</w:t>
       </w:r>
     </w:p>
     <w:p>
@@ -1201,7 +1382,6 @@
           <w:iCs/>
           <w:color w:val="2E74B5" w:themeColor="accent1" w:themeShade="BF"/>
         </w:rPr>
-        <w:lastRenderedPageBreak/>
         <w:t>Enter Your UserName &amp; Password that you created earlier using the Set up Instructions document</w:t>
       </w:r>
     </w:p>
@@ -1222,7 +1402,14 @@
           <w:rFonts w:ascii="Calibri" w:eastAsia="Calibri" w:hAnsi="Calibri" w:cs="Calibri"/>
           <w:color w:val="000000" w:themeColor="text1"/>
         </w:rPr>
-        <w:t>The command line window will ask you if you want to simulate the data or if you want to import data from existing .csv files</w:t>
+        <w:t>The command line window will ask you if you want to</w:t>
+      </w:r>
+      <w:r>
+        <w:rPr>
+          <w:rFonts w:ascii="Calibri" w:eastAsia="Calibri" w:hAnsi="Calibri" w:cs="Calibri"/>
+          <w:color w:val="000000" w:themeColor="text1"/>
+        </w:rPr>
+        <w:t xml:space="preserve"> continue with Model Deployment, which will replace any prior models.</w:t>
       </w:r>
     </w:p>
     <w:p>
@@ -1246,10 +1433,40 @@
       <w:r>
         <w:rPr>
           <w:rFonts w:ascii="Calibri" w:eastAsia="Calibri" w:hAnsi="Calibri" w:cs="Calibri"/>
-          <w:color w:val="000000" w:themeColor="text1"/>
+          <w:i/>
+          <w:iCs/>
+          <w:color w:val="2E74B5" w:themeColor="accent1" w:themeShade="BF"/>
+        </w:rPr>
+        <w:t>Answer ‘y’ to continue</w:t>
+      </w:r>
+      <w:r>
+        <w:rPr>
+          <w:rFonts w:ascii="Calibri" w:eastAsia="Calibri" w:hAnsi="Calibri" w:cs="Calibri"/>
+          <w:i/>
+          <w:iCs/>
+          <w:color w:val="2E74B5" w:themeColor="accent1" w:themeShade="BF"/>
         </w:rPr>
         <w:t xml:space="preserve"> </w:t>
       </w:r>
+    </w:p>
+    <w:p>
+      <w:pPr>
+        <w:pStyle w:val="ListParagraph"/>
+        <w:keepNext/>
+        <w:keepLines/>
+        <w:numPr>
+          <w:ilvl w:val="0"/>
+          <w:numId w:val="2"/>
+        </w:numPr>
+        <w:spacing w:before="40" w:after="0"/>
+        <w:outlineLvl w:val="2"/>
+        <w:rPr>
+          <w:rFonts w:ascii="Calibri" w:eastAsia="Calibri" w:hAnsi="Calibri" w:cs="Calibri"/>
+          <w:i/>
+          <w:iCs/>
+          <w:color w:val="2E74B5" w:themeColor="accent1" w:themeShade="BF"/>
+        </w:rPr>
+      </w:pPr>
       <w:r>
         <w:rPr>
           <w:rFonts w:ascii="Calibri" w:eastAsia="Calibri" w:hAnsi="Calibri" w:cs="Calibri"/>
@@ -1291,6 +1508,15 @@
         </w:rPr>
         <w:t xml:space="preserve"> </w:t>
       </w:r>
+    </w:p>
+    <w:p>
+      <w:pPr>
+        <w:pStyle w:val="ListParagraph"/>
+        <w:rPr>
+          <w:rFonts w:ascii="Calibri" w:hAnsi="Calibri"/>
+          <w:color w:val="000000" w:themeColor="text1"/>
+        </w:rPr>
+      </w:pPr>
       <w:r>
         <w:rPr>
           <w:rFonts w:ascii="Calibri" w:hAnsi="Calibri"/>
@@ -1298,9 +1524,17 @@
           <w:color w:val="000000" w:themeColor="text1"/>
         </w:rPr>
         <w:drawing>
-          <wp:inline distT="0" distB="0" distL="0" distR="0" wp14:anchorId="2FE48A26" wp14:editId="6D94A639">
+          <wp:anchor distT="0" distB="0" distL="114300" distR="114300" simplePos="0" relativeHeight="251661312" behindDoc="0" locked="0" layoutInCell="1" allowOverlap="1">
+            <wp:simplePos x="0" y="0"/>
+            <wp:positionH relativeFrom="column">
+              <wp:align>left</wp:align>
+            </wp:positionH>
+            <wp:positionV relativeFrom="paragraph">
+              <wp:align>top</wp:align>
+            </wp:positionV>
             <wp:extent cx="5943600" cy="4097669"/>
             <wp:effectExtent l="0" t="0" r="0" b="0"/>
+            <wp:wrapSquare wrapText="bothSides"/>
             <wp:docPr id="47" name="Picture 47" descr="C:\Users\v-bakesa\Downloads\Revised Documentation Files &amp; Deck\screenshots\PS_3.PNG"/>
             <wp:cNvGraphicFramePr>
               <a:graphicFrameLocks xmlns:a="http://schemas.openxmlformats.org/drawingml/2006/main" noChangeAspect="1"/>
@@ -1315,7 +1549,7 @@
                     </pic:cNvPicPr>
                   </pic:nvPicPr>
                   <pic:blipFill>
-                    <a:blip r:embed="rId13">
+                    <a:blip r:embed="rId14">
                       <a:extLst>
                         <a:ext uri="{28A0092B-C50C-407E-A947-70E740481C1C}">
                           <a14:useLocalDpi xmlns:a14="http://schemas.microsoft.com/office/drawing/2010/main" val="0"/>
@@ -1343,8 +1577,45 @@
                 </pic:pic>
               </a:graphicData>
             </a:graphic>
-          </wp:inline>
+          </wp:anchor>
         </w:drawing>
+      </w:r>
+    </w:p>
+    <w:p/>
+    <w:p/>
+    <w:p/>
+    <w:p>
+      <w:pPr>
+        <w:pStyle w:val="ListParagraph"/>
+        <w:rPr>
+          <w:rFonts w:ascii="Calibri" w:hAnsi="Calibri"/>
+          <w:color w:val="000000" w:themeColor="text1"/>
+        </w:rPr>
+      </w:pPr>
+    </w:p>
+    <w:p>
+      <w:pPr>
+        <w:pStyle w:val="ListParagraph"/>
+        <w:rPr>
+          <w:rFonts w:ascii="Calibri" w:hAnsi="Calibri"/>
+          <w:color w:val="000000" w:themeColor="text1"/>
+        </w:rPr>
+      </w:pPr>
+    </w:p>
+    <w:p>
+      <w:pPr>
+        <w:pStyle w:val="ListParagraph"/>
+        <w:rPr>
+          <w:rFonts w:ascii="Calibri" w:hAnsi="Calibri"/>
+          <w:color w:val="000000" w:themeColor="text1"/>
+        </w:rPr>
+      </w:pPr>
+      <w:r>
+        <w:rPr>
+          <w:rFonts w:ascii="Calibri" w:hAnsi="Calibri"/>
+          <w:color w:val="000000" w:themeColor="text1"/>
+        </w:rPr>
+        <w:br w:type="textWrapping" w:clear="all"/>
       </w:r>
     </w:p>
     <w:p>
@@ -1379,27 +1650,7 @@
           <w:szCs w:val="21"/>
           <w:lang w:val="en"/>
         </w:rPr>
-        <w:t>The models are</w:t>
-      </w:r>
-      <w:r>
-        <w:rPr>
-          <w:rFonts w:ascii="Segoe UI" w:hAnsi="Segoe UI" w:cs="Segoe UI"/>
-          <w:color w:val="333333"/>
-          <w:sz w:val="21"/>
-          <w:szCs w:val="21"/>
-          <w:lang w:val="en"/>
-        </w:rPr>
-        <w:t xml:space="preserve"> now</w:t>
-      </w:r>
-      <w:r>
-        <w:rPr>
-          <w:rFonts w:ascii="Segoe UI" w:hAnsi="Segoe UI" w:cs="Segoe UI"/>
-          <w:color w:val="333333"/>
-          <w:sz w:val="21"/>
-          <w:szCs w:val="21"/>
-          <w:lang w:val="en"/>
-        </w:rPr>
-        <w:t xml:space="preserve"> compared and the champion model is used for scoring. The prediction results from the scoring step are the recommendations for contact for new campaigns - when and how to contact each lead for the optimal predicted response rate.</w:t>
+        <w:t>The models are now compared and the champion model is used for scoring. The prediction results from the scoring step are the recommendations for contact for new campaigns - when and how to contact each lead for the optimal predicted response rate.</w:t>
       </w:r>
     </w:p>
     <w:p>
@@ -1543,7 +1794,6 @@
           <w:iCs/>
           <w:color w:val="2E74B5" w:themeColor="accent1" w:themeShade="BF"/>
         </w:rPr>
-        <w:lastRenderedPageBreak/>
         <w:t>Enter your Machine Name. If you do not know your Machine Name follow instructions from the Set up Instructions document</w:t>
       </w:r>
     </w:p>
@@ -1588,7 +1838,16 @@
           <w:iCs/>
           <w:color w:val="2E74B5" w:themeColor="accent1" w:themeShade="BF"/>
         </w:rPr>
-        <w:t>Enter ‘master’</w:t>
+        <w:t>Enter ‘</w:t>
+      </w:r>
+      <w:r>
+        <w:rPr>
+          <w:rFonts w:ascii="Calibri" w:eastAsia="Calibri" w:hAnsi="Calibri" w:cs="Calibri"/>
+          <w:i/>
+          <w:iCs/>
+          <w:color w:val="2E74B5" w:themeColor="accent1" w:themeShade="BF"/>
+        </w:rPr>
+        <w:t>CampaignManagement’</w:t>
       </w:r>
     </w:p>
     <w:p>
@@ -1696,7 +1955,42 @@
           <w:rFonts w:ascii="Calibri" w:eastAsia="Calibri" w:hAnsi="Calibri" w:cs="Calibri"/>
           <w:color w:val="000000" w:themeColor="text1"/>
         </w:rPr>
-        <w:t>The command line window will ask you if you want to simulate the data or if you want to import data from existing .csv files</w:t>
+        <w:t>The command line window will ask you if you want to</w:t>
+      </w:r>
+      <w:r>
+        <w:rPr>
+          <w:rFonts w:ascii="Calibri" w:eastAsia="Calibri" w:hAnsi="Calibri" w:cs="Calibri"/>
+          <w:color w:val="000000" w:themeColor="text1"/>
+        </w:rPr>
+        <w:t xml:space="preserve"> continue with Scoring, which will replace any prior scored data.</w:t>
+      </w:r>
+    </w:p>
+    <w:p>
+      <w:pPr>
+        <w:pStyle w:val="ListParagraph"/>
+        <w:keepNext/>
+        <w:keepLines/>
+        <w:numPr>
+          <w:ilvl w:val="0"/>
+          <w:numId w:val="2"/>
+        </w:numPr>
+        <w:spacing w:before="40" w:after="0"/>
+        <w:outlineLvl w:val="2"/>
+        <w:rPr>
+          <w:rFonts w:ascii="Calibri" w:eastAsia="Calibri" w:hAnsi="Calibri" w:cs="Calibri"/>
+          <w:i/>
+          <w:iCs/>
+          <w:color w:val="2E74B5" w:themeColor="accent1" w:themeShade="BF"/>
+        </w:rPr>
+      </w:pPr>
+      <w:r>
+        <w:rPr>
+          <w:rFonts w:ascii="Calibri" w:eastAsia="Calibri" w:hAnsi="Calibri" w:cs="Calibri"/>
+          <w:i/>
+          <w:iCs/>
+          <w:color w:val="2E74B5" w:themeColor="accent1" w:themeShade="BF"/>
+        </w:rPr>
+        <w:t xml:space="preserve">Answer ‘y’ to continue </w:t>
       </w:r>
     </w:p>
     <w:p>
@@ -1782,7 +2076,7 @@
                     </pic:cNvPicPr>
                   </pic:nvPicPr>
                   <pic:blipFill>
-                    <a:blip r:embed="rId14" cstate="print">
+                    <a:blip r:embed="rId15" cstate="print">
                       <a:extLst>
                         <a:ext uri="{28A0092B-C50C-407E-A947-70E740481C1C}">
                           <a14:useLocalDpi xmlns:a14="http://schemas.microsoft.com/office/drawing/2010/main" val="0"/>
@@ -1827,7 +2121,23 @@
           <w:rFonts w:ascii="Calibri" w:eastAsia="Calibri" w:hAnsi="Calibri" w:cs="Calibri"/>
           <w:color w:val="000000" w:themeColor="text1"/>
         </w:rPr>
-        <w:t>One the PowerShell scripts have run, log into the SQL Server to view all the datasets that have been created</w:t>
+        <w:t>On</w:t>
+      </w:r>
+      <w:r>
+        <w:rPr>
+          <w:rFonts w:ascii="Calibri" w:eastAsia="Calibri" w:hAnsi="Calibri" w:cs="Calibri"/>
+          <w:color w:val="000000" w:themeColor="text1"/>
+        </w:rPr>
+        <w:t>c</w:t>
+      </w:r>
+      <w:bookmarkStart w:id="0" w:name="_GoBack"/>
+      <w:bookmarkEnd w:id="0"/>
+      <w:r>
+        <w:rPr>
+          <w:rFonts w:ascii="Calibri" w:eastAsia="Calibri" w:hAnsi="Calibri" w:cs="Calibri"/>
+          <w:color w:val="000000" w:themeColor="text1"/>
+        </w:rPr>
+        <w:t>e the PowerShell scripts have run, log into the SQL Server to view all the datasets that have been created</w:t>
       </w:r>
     </w:p>
     <w:p>
@@ -1842,7 +2152,6 @@
         <w:rPr>
           <w:noProof/>
         </w:rPr>
-        <w:lastRenderedPageBreak/>
         <w:drawing>
           <wp:anchor distT="0" distB="0" distL="114300" distR="114300" simplePos="0" relativeHeight="251660288" behindDoc="0" locked="0" layoutInCell="1" allowOverlap="1">
             <wp:simplePos x="1371600" y="5694744"/>
@@ -1867,7 +2176,7 @@
                     <pic:cNvPicPr/>
                   </pic:nvPicPr>
                   <pic:blipFill>
-                    <a:blip r:embed="rId15">
+                    <a:blip r:embed="rId16">
                       <a:extLst>
                         <a:ext uri="{28A0092B-C50C-407E-A947-70E740481C1C}">
                           <a14:useLocalDpi xmlns:a14="http://schemas.microsoft.com/office/drawing/2010/main" val="0"/>
@@ -1962,7 +2271,7 @@
         </w:rPr>
         <w:t xml:space="preserve">Now proceed to Visualizing Results with PowerBI by following the instructions in </w:t>
       </w:r>
-      <w:hyperlink r:id="rId16" w:history="1">
+      <w:hyperlink r:id="rId17" w:history="1">
         <w:r>
           <w:rPr>
             <w:rStyle w:val="Hyperlink"/>
@@ -1973,6 +2282,15 @@
           <w:t>Visualize Results</w:t>
         </w:r>
       </w:hyperlink>
+      <w:r>
+        <w:rPr>
+          <w:rStyle w:val="Hyperlink"/>
+          <w:rFonts w:ascii="Calibri" w:eastAsia="Calibri" w:hAnsi="Calibri" w:cs="Calibri"/>
+          <w:i/>
+          <w:iCs/>
+        </w:rPr>
+        <w:t>.docx</w:t>
+      </w:r>
       <w:r>
         <w:rPr>
           <w:rFonts w:ascii="Calibri" w:eastAsia="Calibri" w:hAnsi="Calibri" w:cs="Calibri"/>
@@ -2056,7 +2374,7 @@
   <w:abstractNum w:abstractNumId="0" w15:restartNumberingAfterBreak="0">
     <w:nsid w:val="01C514ED"/>
     <w:multiLevelType w:val="hybridMultilevel"/>
-    <w:tmpl w:val="926E2A2E"/>
+    <w:tmpl w:val="164CB9F4"/>
     <w:lvl w:ilvl="0" w:tplc="0409000F">
       <w:start w:val="1"/>
       <w:numFmt w:val="decimal"/>

</xml_diff>